<commit_message>
Dokumentation Zusammenführung und Korrekturlesen
</commit_message>
<xml_diff>
--- a/Diplomarbeit/Erklärung_Gemäß_Prüfungsordnung.docx
+++ b/Diplomarbeit/Erklärung_Gemäß_Prüfungsordnung.docx
@@ -28,7 +28,7 @@
         <w:t xml:space="preserve">, </w:t>
       </w:r>
       <w:r>
-        <w:t>01</w:t>
+        <w:t>04</w:t>
       </w:r>
       <w:r>
         <w:t>.</w:t>
@@ -66,14 +66,14 @@
         <w:spacing w:after="0"/>
         <w:ind w:left="5387"/>
       </w:pPr>
+      <w:bookmarkStart w:id="0" w:name="_GoBack"/>
+      <w:bookmarkEnd w:id="0"/>
     </w:p>
     <w:p>
       <w:pPr>
         <w:spacing w:after="0"/>
         <w:ind w:left="5387"/>
       </w:pPr>
-      <w:bookmarkStart w:id="0" w:name="_GoBack"/>
-      <w:bookmarkEnd w:id="0"/>
     </w:p>
     <w:p>
       <w:pPr>
@@ -1999,7 +1999,7 @@
 </file>
 
 <file path=customXml/itemProps1.xml><?xml version="1.0" encoding="utf-8"?>
-<ds:datastoreItem xmlns:ds="http://schemas.openxmlformats.org/officeDocument/2006/customXml" ds:itemID="{42989E92-75C6-440A-BE58-5FF8D1C2CDE1}">
+<ds:datastoreItem xmlns:ds="http://schemas.openxmlformats.org/officeDocument/2006/customXml" ds:itemID="{6FB123BE-4822-40BD-B556-B3BE66F2DEC5}">
   <ds:schemaRefs>
     <ds:schemaRef ds:uri="http://schemas.openxmlformats.org/officeDocument/2006/bibliography"/>
   </ds:schemaRefs>

</xml_diff>